<commit_message>
Publish Release 2025.05-rev0 238b362a37f6e1d2ad4ddbd01a37462a0875a16f
</commit_message>
<xml_diff>
--- a/iSAQB_CPSA_Expert_Level_Field_Report_DE.docx
+++ b/iSAQB_CPSA_Expert_Level_Field_Report_DE.docx
@@ -263,6 +263,26 @@
       <w:r>
         <w:rPr>
           <w:rFonts w:asciiTheme="minorHAnsi" w:hAnsiTheme="minorHAnsi" w:cstheme="minorHAnsi"/>
+          <w:b/>
+          <w:bCs/>
+          <w:sz w:val="20"/>
+          <w:lang w:val="de-DE"/>
+        </w:rPr>
+        <w:t>(optional)</w:t>
+      </w:r>
+      <w:r>
+        <w:rPr>
+          <w:rFonts w:asciiTheme="minorHAnsi" w:hAnsiTheme="minorHAnsi" w:cstheme="minorHAnsi"/>
+          <w:b/>
+          <w:bCs/>
+          <w:sz w:val="20"/>
+          <w:lang w:val="de-DE"/>
+        </w:rPr>
+        <w:t xml:space="preserve"> </w:t>
+      </w:r>
+      <w:r>
+        <w:rPr>
+          <w:rFonts w:asciiTheme="minorHAnsi" w:hAnsiTheme="minorHAnsi" w:cstheme="minorHAnsi"/>
           <w:sz w:val="24"/>
           <w:szCs w:val="24"/>
           <w:lang w:val="de-DE"/>
@@ -322,11 +342,40 @@
       <w:r>
         <w:rPr>
           <w:rFonts w:asciiTheme="minorHAnsi" w:hAnsiTheme="minorHAnsi" w:cstheme="minorHAnsi"/>
+          <w:b/>
+          <w:bCs/>
+          <w:sz w:val="20"/>
+          <w:lang w:val="de-DE"/>
+        </w:rPr>
+        <w:t>(optional)</w:t>
+      </w:r>
+      <w:r>
+        <w:rPr>
+          <w:rFonts w:asciiTheme="minorHAnsi" w:hAnsiTheme="minorHAnsi" w:cstheme="minorHAnsi"/>
+          <w:b/>
+          <w:bCs/>
+          <w:sz w:val="20"/>
+          <w:lang w:val="de-DE"/>
+        </w:rPr>
+        <w:t xml:space="preserve"> </w:t>
+      </w:r>
+      <w:r>
+        <w:rPr>
+          <w:rFonts w:asciiTheme="minorHAnsi" w:hAnsiTheme="minorHAnsi" w:cstheme="minorHAnsi"/>
           <w:sz w:val="24"/>
           <w:szCs w:val="24"/>
           <w:lang w:val="de-DE"/>
         </w:rPr>
         <w:t>Ihre E-Mail-Adresse:</w:t>
+      </w:r>
+      <w:r>
+        <w:rPr>
+          <w:rFonts w:asciiTheme="minorHAnsi" w:hAnsiTheme="minorHAnsi" w:cstheme="minorHAnsi"/>
+          <w:sz w:val="24"/>
+          <w:szCs w:val="24"/>
+          <w:lang w:val="de-DE"/>
+        </w:rPr>
+        <w:t xml:space="preserve"> </w:t>
       </w:r>
     </w:p>
     <w:p>
@@ -836,21 +885,7 @@
       <w:rPr>
         <w:lang w:val="de-DE"/>
       </w:rPr>
-      <w:t xml:space="preserve">© </w:t>
-    </w:r>
-    <w:proofErr w:type="spellStart"/>
-    <w:r>
-      <w:rPr>
-        <w:lang w:val="de-DE"/>
-      </w:rPr>
-      <w:t>iSAQB</w:t>
-    </w:r>
-    <w:proofErr w:type="spellEnd"/>
-    <w:r>
-      <w:rPr>
-        <w:lang w:val="de-DE"/>
-      </w:rPr>
-      <w:t xml:space="preserve"> e. V.</w:t>
+      <w:t>© iSAQB e. V.</w:t>
     </w:r>
     <w:r>
       <w:rPr>
@@ -1630,7 +1665,7 @@
                                   </pic:cNvPicPr>
                                 </pic:nvPicPr>
                                 <pic:blipFill>
-                                  <a:blip r:embed="rId1" cstate="print">
+                                  <a:blip r:embed="rId2" cstate="print">
                                     <a:extLst>
                                       <a:ext uri="{28A0092B-C50C-407E-A947-70E740481C1C}">
                                         <a14:useLocalDpi xmlns:a14="http://schemas.microsoft.com/office/drawing/2010/main" val="0"/>

</xml_diff>